<commit_message>
Merge Neptune3Pro&plus&max firmware files
</commit_message>
<xml_diff>
--- a/Update Log-Neptune3Pro&Plus&Max.docx
+++ b/Update Log-Neptune3Pro&Plus&Max.docx
@@ -335,8 +335,17 @@
               <w:rFonts w:hint="eastAsia"/>
               <w:lang w:val="en-US" w:eastAsia="zh-CN"/>
             </w:rPr>
-            <w:t>UI Version: 1.5-Beta</w:t>
-          </w:r>
+            <w:t>UI Version: 1.5-</w:t>
+          </w:r>
+          <w:bookmarkStart w:id="2" w:name="OLE_LINK6"/>
+          <w:r>
+            <w:rPr>
+              <w:rFonts w:hint="eastAsia"/>
+              <w:lang w:val="en-US" w:eastAsia="zh-CN"/>
+            </w:rPr>
+            <w:t>Beta</w:t>
+          </w:r>
+          <w:bookmarkEnd w:id="2"/>
           <w:r>
             <w:tab/>
           </w:r>
@@ -803,14 +812,14 @@
           <w:lang w:val="en-US" w:eastAsia="zh-CN"/>
         </w:rPr>
       </w:pPr>
-      <w:bookmarkStart w:id="2" w:name="_Toc12091"/>
+      <w:bookmarkStart w:id="3" w:name="_Toc12091"/>
       <w:r>
         <w:rPr>
           <w:rFonts w:hint="default"/>
         </w:rPr>
         <w:t>Compatibility</w:t>
       </w:r>
-      <w:bookmarkEnd w:id="2"/>
+      <w:bookmarkEnd w:id="3"/>
     </w:p>
     <w:tbl>
       <w:tblPr>
@@ -836,8 +845,9 @@
         </w:tblCellMar>
       </w:tblPr>
       <w:tblGrid>
-        <w:gridCol w:w="4077"/>
-        <w:gridCol w:w="4445"/>
+        <w:gridCol w:w="2679"/>
+        <w:gridCol w:w="2237"/>
+        <w:gridCol w:w="3605"/>
       </w:tblGrid>
       <w:tr>
         <w:tblPrEx>
@@ -861,7 +871,7 @@
         </w:trPr>
         <w:tc>
           <w:tcPr>
-            <w:tcW w:w="4077" w:type="dxa"/>
+            <w:tcW w:w="2679" w:type="dxa"/>
           </w:tcPr>
           <w:p>
             <w:pPr>
@@ -918,7 +928,7 @@
         </w:tc>
         <w:tc>
           <w:tcPr>
-            <w:tcW w:w="4445" w:type="dxa"/>
+            <w:tcW w:w="2237" w:type="dxa"/>
           </w:tcPr>
           <w:p>
             <w:pPr>
@@ -952,6 +962,30 @@
             </w:r>
           </w:p>
         </w:tc>
+        <w:tc>
+          <w:tcPr>
+            <w:tcW w:w="3605" w:type="dxa"/>
+          </w:tcPr>
+          <w:p>
+            <w:pPr>
+              <w:widowControl w:val="0"/>
+              <w:numPr>
+                <w:ilvl w:val="0"/>
+                <w:numId w:val="0"/>
+              </w:numPr>
+              <w:jc w:val="center"/>
+              <w:rPr>
+                <w:rFonts w:hint="default" w:ascii="Cambria" w:hAnsi="Cambria" w:eastAsia="宋体" w:cs="Cambria"/>
+                <w:b w:val="0"/>
+                <w:bCs w:val="0"/>
+                <w:sz w:val="22"/>
+                <w:szCs w:val="22"/>
+                <w:vertAlign w:val="baseline"/>
+                <w:lang w:val="en-US" w:eastAsia="zh-CN"/>
+              </w:rPr>
+            </w:pPr>
+          </w:p>
+        </w:tc>
       </w:tr>
       <w:tr>
         <w:tblPrEx>
@@ -975,7 +1009,7 @@
         </w:trPr>
         <w:tc>
           <w:tcPr>
-            <w:tcW w:w="4077" w:type="dxa"/>
+            <w:tcW w:w="2679" w:type="dxa"/>
           </w:tcPr>
           <w:p>
             <w:pPr>
@@ -1007,7 +1041,7 @@
         </w:tc>
         <w:tc>
           <w:tcPr>
-            <w:tcW w:w="4445" w:type="dxa"/>
+            <w:tcW w:w="2237" w:type="dxa"/>
           </w:tcPr>
           <w:p>
             <w:pPr>
@@ -1025,16 +1059,6 @@
                 <w:lang w:val="en-US" w:eastAsia="zh-CN"/>
               </w:rPr>
             </w:pPr>
-            <w:r>
-              <w:rPr>
-                <w:rFonts w:hint="default" w:ascii="Cambria" w:hAnsi="Cambria" w:eastAsia="宋体" w:cs="Cambria"/>
-                <w:sz w:val="22"/>
-                <w:szCs w:val="22"/>
-                <w:vertAlign w:val="baseline"/>
-                <w:lang w:val="en-US" w:eastAsia="zh-CN"/>
-              </w:rPr>
-              <w:t>Neptune3Pro：</w:t>
-            </w:r>
             <w:r>
               <w:rPr>
                 <w:rFonts w:hint="eastAsia" w:ascii="Cambria" w:hAnsi="Cambria" w:eastAsia="宋体" w:cs="Cambria"/>
@@ -1083,7 +1107,348 @@
                 <w:vertAlign w:val="baseline"/>
                 <w:lang w:val="en-US" w:eastAsia="zh-CN"/>
               </w:rPr>
-              <w:t>.2</w:t>
+              <w:t>.</w:t>
+            </w:r>
+            <w:r>
+              <w:rPr>
+                <w:rFonts w:hint="eastAsia" w:eastAsia="宋体" w:cs="Cambria"/>
+                <w:sz w:val="22"/>
+                <w:szCs w:val="22"/>
+                <w:vertAlign w:val="baseline"/>
+                <w:lang w:val="en-US" w:eastAsia="zh-CN"/>
+              </w:rPr>
+              <w:t>1a</w:t>
+            </w:r>
+          </w:p>
+        </w:tc>
+        <w:tc>
+          <w:tcPr>
+            <w:tcW w:w="3605" w:type="dxa"/>
+          </w:tcPr>
+          <w:p>
+            <w:pPr>
+              <w:widowControl w:val="0"/>
+              <w:numPr>
+                <w:ilvl w:val="0"/>
+                <w:numId w:val="0"/>
+              </w:numPr>
+              <w:jc w:val="center"/>
+              <w:rPr>
+                <w:rFonts w:hint="eastAsia" w:ascii="Cambria" w:hAnsi="Cambria" w:eastAsia="宋体" w:cs="Cambria"/>
+                <w:sz w:val="22"/>
+                <w:szCs w:val="22"/>
+                <w:vertAlign w:val="baseline"/>
+                <w:lang w:val="en-US" w:eastAsia="zh-CN"/>
+              </w:rPr>
+            </w:pPr>
+            <w:r>
+              <w:rPr>
+                <w:rFonts w:hint="eastAsia" w:ascii="Segoe UI" w:hAnsi="Segoe UI" w:eastAsia="Segoe UI" w:cs="Segoe UI"/>
+                <w:i w:val="0"/>
+                <w:iCs w:val="0"/>
+                <w:caps w:val="0"/>
+                <w:color w:val="101214"/>
+                <w:spacing w:val="0"/>
+                <w:sz w:val="21"/>
+                <w:szCs w:val="21"/>
+                <w:shd w:val="clear" w:fill="FFFFFF"/>
+              </w:rPr>
+              <w:t>Please update to the newer version</w:t>
+            </w:r>
+          </w:p>
+        </w:tc>
+      </w:tr>
+      <w:tr>
+        <w:tblPrEx>
+          <w:tblBorders>
+            <w:top w:val="single" w:color="auto" w:sz="4" w:space="0"/>
+            <w:left w:val="single" w:color="auto" w:sz="4" w:space="0"/>
+            <w:bottom w:val="single" w:color="auto" w:sz="4" w:space="0"/>
+            <w:right w:val="single" w:color="auto" w:sz="4" w:space="0"/>
+            <w:insideH w:val="single" w:color="auto" w:sz="4" w:space="0"/>
+            <w:insideV w:val="single" w:color="auto" w:sz="4" w:space="0"/>
+          </w:tblBorders>
+          <w:tblCellMar>
+            <w:top w:w="0" w:type="dxa"/>
+            <w:left w:w="108" w:type="dxa"/>
+            <w:bottom w:w="0" w:type="dxa"/>
+            <w:right w:w="108" w:type="dxa"/>
+          </w:tblCellMar>
+        </w:tblPrEx>
+        <w:trPr>
+          <w:trHeight w:val="326" w:hRule="atLeast"/>
+        </w:trPr>
+        <w:tc>
+          <w:tcPr>
+            <w:tcW w:w="2679" w:type="dxa"/>
+          </w:tcPr>
+          <w:p>
+            <w:pPr>
+              <w:widowControl w:val="0"/>
+              <w:numPr>
+                <w:ilvl w:val="0"/>
+                <w:numId w:val="0"/>
+              </w:numPr>
+              <w:jc w:val="center"/>
+              <w:rPr>
+                <w:rFonts w:hint="default" w:ascii="Cambria" w:hAnsi="Cambria" w:eastAsia="宋体" w:cs="Cambria"/>
+                <w:sz w:val="22"/>
+                <w:szCs w:val="22"/>
+                <w:vertAlign w:val="baseline"/>
+                <w:lang w:val="en-US" w:eastAsia="zh-CN"/>
+              </w:rPr>
+            </w:pPr>
+            <w:bookmarkStart w:id="4" w:name="_Toc21633"/>
+            <w:r>
+              <w:rPr>
+                <w:rFonts w:hint="eastAsia" w:eastAsia="宋体" w:cs="Cambria"/>
+                <w:sz w:val="22"/>
+                <w:szCs w:val="22"/>
+                <w:vertAlign w:val="baseline"/>
+                <w:lang w:val="en-US" w:eastAsia="zh-CN"/>
+              </w:rPr>
+              <w:t>V1.4.1</w:t>
+            </w:r>
+          </w:p>
+        </w:tc>
+        <w:tc>
+          <w:tcPr>
+            <w:tcW w:w="2237" w:type="dxa"/>
+          </w:tcPr>
+          <w:p>
+            <w:pPr>
+              <w:widowControl w:val="0"/>
+              <w:numPr>
+                <w:ilvl w:val="0"/>
+                <w:numId w:val="0"/>
+              </w:numPr>
+              <w:jc w:val="center"/>
+              <w:rPr>
+                <w:rFonts w:hint="default" w:ascii="Cambria" w:hAnsi="Cambria" w:eastAsia="宋体" w:cs="Cambria"/>
+                <w:sz w:val="22"/>
+                <w:szCs w:val="22"/>
+                <w:vertAlign w:val="baseline"/>
+                <w:lang w:val="en-US" w:eastAsia="zh-CN"/>
+              </w:rPr>
+            </w:pPr>
+            <w:r>
+              <w:rPr>
+                <w:rFonts w:hint="eastAsia" w:ascii="Cambria" w:hAnsi="Cambria" w:eastAsia="宋体" w:cs="Cambria"/>
+                <w:sz w:val="22"/>
+                <w:szCs w:val="22"/>
+                <w:vertAlign w:val="baseline"/>
+                <w:lang w:val="en-US" w:eastAsia="zh-CN"/>
+              </w:rPr>
+              <w:t>1.x.</w:t>
+            </w:r>
+            <w:r>
+              <w:rPr>
+                <w:rFonts w:hint="default" w:ascii="Cambria" w:hAnsi="Cambria" w:eastAsia="宋体" w:cs="Cambria"/>
+                <w:sz w:val="22"/>
+                <w:szCs w:val="22"/>
+                <w:vertAlign w:val="baseline"/>
+                <w:lang w:val="en-US" w:eastAsia="zh-CN"/>
+              </w:rPr>
+              <w:t>5</w:t>
+            </w:r>
+            <w:r>
+              <w:rPr>
+                <w:rFonts w:hint="eastAsia" w:ascii="Cambria" w:hAnsi="Cambria" w:eastAsia="宋体" w:cs="Cambria"/>
+                <w:sz w:val="22"/>
+                <w:szCs w:val="22"/>
+                <w:vertAlign w:val="baseline"/>
+                <w:lang w:val="en-US" w:eastAsia="zh-CN"/>
+              </w:rPr>
+              <w:t>.</w:t>
+            </w:r>
+            <w:r>
+              <w:rPr>
+                <w:rFonts w:hint="eastAsia" w:eastAsia="宋体" w:cs="Cambria"/>
+                <w:sz w:val="22"/>
+                <w:szCs w:val="22"/>
+                <w:vertAlign w:val="baseline"/>
+                <w:lang w:val="en-US" w:eastAsia="zh-CN"/>
+              </w:rPr>
+              <w:t>1a</w:t>
+            </w:r>
+          </w:p>
+        </w:tc>
+        <w:tc>
+          <w:tcPr>
+            <w:tcW w:w="3605" w:type="dxa"/>
+          </w:tcPr>
+          <w:p>
+            <w:pPr>
+              <w:widowControl w:val="0"/>
+              <w:numPr>
+                <w:ilvl w:val="0"/>
+                <w:numId w:val="0"/>
+              </w:numPr>
+              <w:jc w:val="center"/>
+              <w:rPr>
+                <w:rFonts w:hint="eastAsia" w:ascii="Cambria" w:hAnsi="Cambria" w:eastAsia="宋体" w:cs="Cambria"/>
+                <w:sz w:val="22"/>
+                <w:szCs w:val="22"/>
+                <w:vertAlign w:val="baseline"/>
+                <w:lang w:val="en-US" w:eastAsia="zh-CN"/>
+              </w:rPr>
+            </w:pPr>
+            <w:r>
+              <w:rPr>
+                <w:rFonts w:ascii="Arial" w:hAnsi="Arial" w:eastAsia="宋体" w:cs="Arial"/>
+                <w:i w:val="0"/>
+                <w:iCs w:val="0"/>
+                <w:caps w:val="0"/>
+                <w:color w:val="444444"/>
+                <w:spacing w:val="0"/>
+                <w:sz w:val="21"/>
+                <w:szCs w:val="21"/>
+                <w:shd w:val="clear" w:fill="FFFFFF"/>
+              </w:rPr>
+              <w:t>Stable version</w:t>
+            </w:r>
+          </w:p>
+        </w:tc>
+      </w:tr>
+      <w:tr>
+        <w:tblPrEx>
+          <w:tblBorders>
+            <w:top w:val="single" w:color="auto" w:sz="4" w:space="0"/>
+            <w:left w:val="single" w:color="auto" w:sz="4" w:space="0"/>
+            <w:bottom w:val="single" w:color="auto" w:sz="4" w:space="0"/>
+            <w:right w:val="single" w:color="auto" w:sz="4" w:space="0"/>
+            <w:insideH w:val="single" w:color="auto" w:sz="4" w:space="0"/>
+            <w:insideV w:val="single" w:color="auto" w:sz="4" w:space="0"/>
+          </w:tblBorders>
+          <w:tblCellMar>
+            <w:top w:w="0" w:type="dxa"/>
+            <w:left w:w="108" w:type="dxa"/>
+            <w:bottom w:w="0" w:type="dxa"/>
+            <w:right w:w="108" w:type="dxa"/>
+          </w:tblCellMar>
+        </w:tblPrEx>
+        <w:trPr>
+          <w:trHeight w:val="326" w:hRule="atLeast"/>
+        </w:trPr>
+        <w:tc>
+          <w:tcPr>
+            <w:tcW w:w="2679" w:type="dxa"/>
+          </w:tcPr>
+          <w:p>
+            <w:pPr>
+              <w:widowControl w:val="0"/>
+              <w:numPr>
+                <w:ilvl w:val="0"/>
+                <w:numId w:val="0"/>
+              </w:numPr>
+              <w:jc w:val="center"/>
+              <w:rPr>
+                <w:rFonts w:hint="default" w:eastAsia="宋体" w:cs="Cambria"/>
+                <w:sz w:val="22"/>
+                <w:szCs w:val="22"/>
+                <w:vertAlign w:val="baseline"/>
+                <w:lang w:val="en-US" w:eastAsia="zh-CN"/>
+              </w:rPr>
+            </w:pPr>
+            <w:r>
+              <w:rPr>
+                <w:rFonts w:hint="eastAsia" w:eastAsia="宋体" w:cs="Cambria"/>
+                <w:sz w:val="22"/>
+                <w:szCs w:val="22"/>
+                <w:vertAlign w:val="baseline"/>
+                <w:lang w:val="en-US" w:eastAsia="zh-CN"/>
+              </w:rPr>
+              <w:t>V1.5-</w:t>
+            </w:r>
+            <w:r>
+              <w:rPr>
+                <w:rFonts w:hint="eastAsia"/>
+                <w:lang w:val="en-US" w:eastAsia="zh-CN"/>
+              </w:rPr>
+              <w:t>Beta</w:t>
+            </w:r>
+          </w:p>
+        </w:tc>
+        <w:tc>
+          <w:tcPr>
+            <w:tcW w:w="2237" w:type="dxa"/>
+          </w:tcPr>
+          <w:p>
+            <w:pPr>
+              <w:widowControl w:val="0"/>
+              <w:numPr>
+                <w:ilvl w:val="0"/>
+                <w:numId w:val="0"/>
+              </w:numPr>
+              <w:jc w:val="center"/>
+              <w:rPr>
+                <w:rFonts w:hint="default" w:ascii="Cambria" w:hAnsi="Cambria" w:eastAsia="宋体" w:cs="Cambria"/>
+                <w:sz w:val="22"/>
+                <w:szCs w:val="22"/>
+                <w:vertAlign w:val="baseline"/>
+                <w:lang w:val="en-US" w:eastAsia="zh-CN"/>
+              </w:rPr>
+            </w:pPr>
+            <w:r>
+              <w:rPr>
+                <w:rFonts w:hint="eastAsia" w:eastAsia="宋体" w:cs="Cambria"/>
+                <w:sz w:val="22"/>
+                <w:szCs w:val="22"/>
+                <w:vertAlign w:val="baseline"/>
+                <w:lang w:val="en-US" w:eastAsia="zh-CN"/>
+              </w:rPr>
+              <w:t>1.1.5.2-1.1.5.3a</w:t>
+            </w:r>
+          </w:p>
+        </w:tc>
+        <w:tc>
+          <w:tcPr>
+            <w:tcW w:w="3605" w:type="dxa"/>
+          </w:tcPr>
+          <w:p>
+            <w:pPr>
+              <w:widowControl w:val="0"/>
+              <w:numPr>
+                <w:ilvl w:val="0"/>
+                <w:numId w:val="0"/>
+              </w:numPr>
+              <w:jc w:val="center"/>
+              <w:rPr>
+                <w:rFonts w:hint="default" w:ascii="Cambria" w:hAnsi="Cambria" w:eastAsia="宋体" w:cs="Cambria"/>
+                <w:sz w:val="22"/>
+                <w:szCs w:val="22"/>
+                <w:vertAlign w:val="baseline"/>
+                <w:lang w:val="en-US" w:eastAsia="zh-CN"/>
+              </w:rPr>
+            </w:pPr>
+            <w:r>
+              <w:rPr>
+                <w:rFonts w:hint="eastAsia" w:ascii="Segoe UI" w:hAnsi="Segoe UI" w:eastAsia="宋体" w:cs="Segoe UI"/>
+                <w:i w:val="0"/>
+                <w:iCs w:val="0"/>
+                <w:caps w:val="0"/>
+                <w:color w:val="101214"/>
+                <w:spacing w:val="0"/>
+                <w:sz w:val="21"/>
+                <w:szCs w:val="21"/>
+                <w:shd w:val="clear" w:fill="FFFFFF"/>
+                <w:lang w:val="en-US" w:eastAsia="zh-CN"/>
+              </w:rPr>
+              <w:t>B</w:t>
+            </w:r>
+            <w:r>
+              <w:rPr>
+                <w:rFonts w:hint="eastAsia" w:ascii="Segoe UI" w:hAnsi="Segoe UI" w:eastAsia="Segoe UI" w:cs="Segoe UI"/>
+                <w:i w:val="0"/>
+                <w:iCs w:val="0"/>
+                <w:caps w:val="0"/>
+                <w:color w:val="101214"/>
+                <w:spacing w:val="0"/>
+                <w:sz w:val="21"/>
+                <w:szCs w:val="21"/>
+                <w:shd w:val="clear" w:fill="FFFFFF"/>
+              </w:rPr>
+              <w:t>eta version</w:t>
             </w:r>
           </w:p>
         </w:tc>
@@ -1100,7 +1465,6 @@
           <w:lang w:val="en-US" w:eastAsia="zh-CN"/>
         </w:rPr>
       </w:pPr>
-      <w:bookmarkStart w:id="3" w:name="_Toc21633"/>
       <w:r>
         <w:rPr>
           <w:rFonts w:hint="eastAsia"/>
@@ -1109,7 +1473,7 @@
         </w:rPr>
         <w:t>Reminder:</w:t>
       </w:r>
-      <w:bookmarkEnd w:id="3"/>
+      <w:bookmarkEnd w:id="4"/>
     </w:p>
     <w:p>
       <w:pPr>
@@ -1328,7 +1692,7 @@
           <w:lang w:val="en-US" w:eastAsia="zh-CN"/>
         </w:rPr>
       </w:pPr>
-      <w:bookmarkStart w:id="4" w:name="_Toc17709"/>
+      <w:bookmarkStart w:id="5" w:name="_Toc17709"/>
       <w:r>
         <w:rPr>
           <w:rFonts w:hint="default"/>
@@ -1336,7 +1700,7 @@
         </w:rPr>
         <w:t>Screen firmware update log</w:t>
       </w:r>
-      <w:bookmarkEnd w:id="4"/>
+      <w:bookmarkEnd w:id="5"/>
     </w:p>
     <w:p>
       <w:pPr>
@@ -1348,7 +1712,7 @@
           <w:lang w:val="en-US" w:eastAsia="zh-CN"/>
         </w:rPr>
       </w:pPr>
-      <w:bookmarkStart w:id="5" w:name="_Toc4829"/>
+      <w:bookmarkStart w:id="6" w:name="_Toc4829"/>
       <w:r>
         <w:rPr>
           <w:rFonts w:hint="default"/>
@@ -1356,7 +1720,7 @@
         </w:rPr>
         <w:t>UI Version : 1.4</w:t>
       </w:r>
-      <w:bookmarkEnd w:id="5"/>
+      <w:bookmarkEnd w:id="6"/>
     </w:p>
     <w:p>
       <w:pPr>
@@ -1503,7 +1867,7 @@
           <w:lang w:val="en-US" w:eastAsia="zh-CN"/>
         </w:rPr>
       </w:pPr>
-      <w:bookmarkStart w:id="6" w:name="_Toc18209"/>
+      <w:bookmarkStart w:id="7" w:name="_Toc18209"/>
       <w:r>
         <w:rPr>
           <w:rFonts w:hint="eastAsia"/>
@@ -1511,7 +1875,7 @@
         </w:rPr>
         <w:t>UI Version: 1.5-Beta</w:t>
       </w:r>
-      <w:bookmarkEnd w:id="6"/>
+      <w:bookmarkEnd w:id="7"/>
       <w:r>
         <w:rPr>
           <w:rFonts w:hint="eastAsia"/>
@@ -1654,7 +2018,7 @@
           <w:lang w:val="en-US" w:eastAsia="zh-CN"/>
         </w:rPr>
       </w:pPr>
-      <w:bookmarkStart w:id="7" w:name="_Toc7435"/>
+      <w:bookmarkStart w:id="8" w:name="_Toc7435"/>
       <w:r>
         <w:rPr>
           <w:rFonts w:hint="default"/>
@@ -1662,7 +2026,7 @@
         </w:rPr>
         <w:t>Board firmware update log</w:t>
       </w:r>
-      <w:bookmarkEnd w:id="7"/>
+      <w:bookmarkEnd w:id="8"/>
     </w:p>
     <w:p>
       <w:pPr>
@@ -1674,7 +2038,7 @@
           <w:lang w:val="en-US" w:eastAsia="zh-CN"/>
         </w:rPr>
       </w:pPr>
-      <w:bookmarkStart w:id="8" w:name="_Toc8984"/>
+      <w:bookmarkStart w:id="9" w:name="_Toc8984"/>
       <w:r>
         <w:rPr>
           <w:rFonts w:hint="default"/>
@@ -1696,7 +2060,7 @@
         </w:rPr>
         <w:t>.4</w:t>
       </w:r>
-      <w:bookmarkEnd w:id="8"/>
+      <w:bookmarkEnd w:id="9"/>
     </w:p>
     <w:p>
       <w:pPr>
@@ -1865,7 +2229,7 @@
           <w:lang w:val="en-US" w:eastAsia="zh-CN"/>
         </w:rPr>
       </w:pPr>
-      <w:bookmarkStart w:id="9" w:name="_Toc6596"/>
+      <w:bookmarkStart w:id="10" w:name="_Toc6596"/>
       <w:r>
         <w:rPr>
           <w:rFonts w:hint="default"/>
@@ -1887,7 +2251,7 @@
         </w:rPr>
         <w:t>.4.1</w:t>
       </w:r>
-      <w:bookmarkEnd w:id="9"/>
+      <w:bookmarkEnd w:id="10"/>
     </w:p>
     <w:p>
       <w:pPr>
@@ -2085,7 +2449,7 @@
           <w:lang w:val="en-US" w:eastAsia="zh-CN"/>
         </w:rPr>
       </w:pPr>
-      <w:bookmarkStart w:id="10" w:name="_Toc31421"/>
+      <w:bookmarkStart w:id="11" w:name="_Toc31421"/>
       <w:r>
         <w:rPr>
           <w:rFonts w:hint="default"/>
@@ -2107,7 +2471,7 @@
         </w:rPr>
         <w:t>5</w:t>
       </w:r>
-      <w:bookmarkEnd w:id="10"/>
+      <w:bookmarkEnd w:id="11"/>
     </w:p>
     <w:p>
       <w:pPr>
@@ -2188,7 +2552,7 @@
         </w:rPr>
         <w:t>Enable：</w:t>
       </w:r>
-      <w:bookmarkStart w:id="11" w:name="OLE_LINK1"/>
+      <w:bookmarkStart w:id="12" w:name="OLE_LINK1"/>
       <w:r>
         <w:rPr>
           <w:rFonts w:hint="default" w:ascii="Cambria" w:hAnsi="Cambria" w:eastAsia="宋体" w:cs="Cambria"/>
@@ -2207,7 +2571,7 @@
         </w:rPr>
         <w:t>.</w:t>
       </w:r>
-      <w:bookmarkEnd w:id="11"/>
+      <w:bookmarkEnd w:id="12"/>
     </w:p>
     <w:p>
       <w:pPr>
@@ -2386,7 +2750,7 @@
           <w:lang w:val="en-US" w:eastAsia="zh-CN"/>
         </w:rPr>
       </w:pPr>
-      <w:bookmarkStart w:id="12" w:name="_Toc10891"/>
+      <w:bookmarkStart w:id="13" w:name="_Toc10891"/>
       <w:r>
         <w:rPr>
           <w:rFonts w:hint="default"/>
@@ -2415,7 +2779,7 @@
         </w:rPr>
         <w:t>.1</w:t>
       </w:r>
-      <w:bookmarkEnd w:id="12"/>
+      <w:bookmarkEnd w:id="13"/>
     </w:p>
     <w:p>
       <w:pPr>
@@ -2537,8 +2901,6 @@
           <w:lang w:val="en-US" w:eastAsia="zh-CN"/>
         </w:rPr>
       </w:pPr>
-      <w:bookmarkStart w:id="13" w:name="_Toc32225"/>
-      <w:bookmarkStart w:id="14" w:name="OLE_LINK4"/>
       <w:r>
         <w:rPr>
           <w:rFonts w:hint="default"/>
@@ -2565,9 +2927,8 @@
           <w:rFonts w:hint="eastAsia"/>
           <w:lang w:val="en-US" w:eastAsia="zh-CN"/>
         </w:rPr>
-        <w:t>.2</w:t>
-      </w:r>
-      <w:bookmarkEnd w:id="13"/>
+        <w:t>.1a</w:t>
+      </w:r>
     </w:p>
     <w:p>
       <w:pPr>
@@ -2624,7 +2985,6 @@
         <w:t>1.</w:t>
       </w:r>
     </w:p>
-    <w:bookmarkEnd w:id="14"/>
     <w:p>
       <w:pPr>
         <w:widowControl w:val="0"/>
@@ -2671,45 +3031,14 @@
           <w:lang w:val="en-US" w:eastAsia="zh-CN"/>
         </w:rPr>
       </w:pPr>
-      <w:bookmarkStart w:id="15" w:name="OLE_LINK3"/>
-      <w:r>
-        <w:rPr>
-          <w:rFonts w:hint="default" w:ascii="Cambria" w:hAnsi="Cambria" w:eastAsia="宋体" w:cs="Cambria"/>
-          <w:sz w:val="24"/>
-          <w:szCs w:val="24"/>
-          <w:lang w:val="en-US" w:eastAsia="zh-CN"/>
-        </w:rPr>
-        <w:t>Fix the bug:</w:t>
-      </w:r>
-      <w:bookmarkEnd w:id="15"/>
-      <w:r>
-        <w:rPr>
-          <w:rFonts w:hint="default" w:ascii="Cambria" w:hAnsi="Cambria" w:eastAsia="宋体" w:cs="Cambria"/>
-          <w:sz w:val="24"/>
-          <w:szCs w:val="24"/>
-          <w:lang w:val="en-US" w:eastAsia="zh-CN"/>
-        </w:rPr>
-        <w:t xml:space="preserve"> When starting the machine, the screen keeps showing the "</w:t>
-      </w:r>
-      <w:bookmarkStart w:id="16" w:name="OLE_LINK5"/>
-      <w:r>
-        <w:rPr>
-          <w:rFonts w:hint="default" w:ascii="Cambria" w:hAnsi="Cambria" w:eastAsia="宋体" w:cs="Cambria"/>
-          <w:sz w:val="24"/>
-          <w:szCs w:val="24"/>
-          <w:lang w:val="en-US" w:eastAsia="zh-CN"/>
-        </w:rPr>
-        <w:t>Update firmware</w:t>
-      </w:r>
-      <w:bookmarkEnd w:id="16"/>
-      <w:r>
-        <w:rPr>
-          <w:rFonts w:hint="default" w:ascii="Cambria" w:hAnsi="Cambria" w:eastAsia="宋体" w:cs="Cambria"/>
-          <w:sz w:val="24"/>
-          <w:szCs w:val="24"/>
-          <w:lang w:val="en-US" w:eastAsia="zh-CN"/>
-        </w:rPr>
-        <w:t>" interface.</w:t>
+      <w:r>
+        <w:rPr>
+          <w:rFonts w:hint="default" w:ascii="Cambria" w:hAnsi="Cambria" w:eastAsia="宋体" w:cs="Cambria"/>
+          <w:sz w:val="24"/>
+          <w:szCs w:val="24"/>
+          <w:lang w:val="en-US" w:eastAsia="zh-CN"/>
+        </w:rPr>
+        <w:t>Fix the bug: When starting the machine, the screen keeps showing the "Update firmware" interface.</w:t>
       </w:r>
     </w:p>
     <w:p>
@@ -2730,7 +3059,224 @@
           <w:lang w:val="en-US" w:eastAsia="zh-CN"/>
         </w:rPr>
       </w:pPr>
-      <w:bookmarkStart w:id="17" w:name="OLE_LINK2"/>
+      <w:bookmarkStart w:id="20" w:name="_GoBack"/>
+      <w:bookmarkEnd w:id="20"/>
+    </w:p>
+    <w:p>
+      <w:pPr>
+        <w:pStyle w:val="4"/>
+        <w:bidi w:val="0"/>
+        <w:outlineLvl w:val="0"/>
+        <w:rPr>
+          <w:rFonts w:hint="default"/>
+          <w:lang w:val="en-US" w:eastAsia="zh-CN"/>
+        </w:rPr>
+      </w:pPr>
+      <w:bookmarkStart w:id="14" w:name="_Toc32225"/>
+      <w:bookmarkStart w:id="15" w:name="OLE_LINK4"/>
+    </w:p>
+    <w:p>
+      <w:pPr>
+        <w:pStyle w:val="4"/>
+        <w:bidi w:val="0"/>
+        <w:outlineLvl w:val="0"/>
+        <w:rPr>
+          <w:rFonts w:hint="default"/>
+          <w:lang w:val="en-US" w:eastAsia="zh-CN"/>
+        </w:rPr>
+      </w:pPr>
+      <w:r>
+        <w:rPr>
+          <w:rFonts w:hint="default"/>
+          <w:lang w:val="en-US" w:eastAsia="zh-CN"/>
+        </w:rPr>
+        <w:t xml:space="preserve">Board Firmware Version : </w:t>
+      </w:r>
+      <w:r>
+        <w:rPr>
+          <w:rFonts w:hint="eastAsia"/>
+          <w:lang w:val="en-US" w:eastAsia="zh-CN"/>
+        </w:rPr>
+        <w:t>1.x.</w:t>
+      </w:r>
+      <w:r>
+        <w:rPr>
+          <w:rFonts w:hint="default"/>
+          <w:lang w:val="en-US" w:eastAsia="zh-CN"/>
+        </w:rPr>
+        <w:t>5</w:t>
+      </w:r>
+      <w:r>
+        <w:rPr>
+          <w:rFonts w:hint="eastAsia"/>
+          <w:lang w:val="en-US" w:eastAsia="zh-CN"/>
+        </w:rPr>
+        <w:t>.2</w:t>
+      </w:r>
+      <w:bookmarkEnd w:id="14"/>
+    </w:p>
+    <w:p>
+      <w:pPr>
+        <w:widowControl w:val="0"/>
+        <w:numPr>
+          <w:ilvl w:val="0"/>
+          <w:numId w:val="9"/>
+        </w:numPr>
+        <w:bidi w:val="0"/>
+        <w:spacing w:line="360" w:lineRule="auto"/>
+        <w:ind w:left="425" w:leftChars="0" w:hanging="425" w:firstLineChars="0"/>
+        <w:jc w:val="left"/>
+        <w:rPr>
+          <w:rFonts w:hint="default" w:ascii="Cambria" w:hAnsi="Cambria" w:eastAsia="宋体" w:cs="Cambria"/>
+          <w:sz w:val="24"/>
+          <w:szCs w:val="24"/>
+          <w:lang w:val="en-US" w:eastAsia="zh-CN"/>
+        </w:rPr>
+      </w:pPr>
+      <w:r>
+        <w:rPr>
+          <w:rFonts w:hint="default" w:ascii="Cambria" w:hAnsi="Cambria" w:eastAsia="宋体" w:cs="Cambria"/>
+          <w:sz w:val="24"/>
+          <w:szCs w:val="24"/>
+          <w:lang w:val="en-US" w:eastAsia="zh-CN"/>
+        </w:rPr>
+        <w:t xml:space="preserve">Improvements from </w:t>
+      </w:r>
+      <w:r>
+        <w:rPr>
+          <w:rFonts w:hint="eastAsia" w:ascii="Cambria" w:hAnsi="Cambria" w:eastAsia="宋体" w:cs="Cambria"/>
+          <w:sz w:val="24"/>
+          <w:szCs w:val="24"/>
+          <w:lang w:val="en-US" w:eastAsia="zh-CN"/>
+        </w:rPr>
+        <w:t>1.x.</w:t>
+      </w:r>
+      <w:r>
+        <w:rPr>
+          <w:rFonts w:hint="default" w:ascii="Cambria" w:hAnsi="Cambria" w:eastAsia="宋体" w:cs="Cambria"/>
+          <w:sz w:val="24"/>
+          <w:szCs w:val="24"/>
+          <w:lang w:val="en-US" w:eastAsia="zh-CN"/>
+        </w:rPr>
+        <w:t xml:space="preserve">5. </w:t>
+      </w:r>
+      <w:r>
+        <w:rPr>
+          <w:rFonts w:hint="eastAsia" w:ascii="Cambria" w:hAnsi="Cambria" w:eastAsia="宋体" w:cs="Cambria"/>
+          <w:sz w:val="24"/>
+          <w:szCs w:val="24"/>
+          <w:lang w:val="en-US" w:eastAsia="zh-CN"/>
+        </w:rPr>
+        <w:t>1.</w:t>
+      </w:r>
+    </w:p>
+    <w:bookmarkEnd w:id="15"/>
+    <w:p>
+      <w:pPr>
+        <w:widowControl w:val="0"/>
+        <w:numPr>
+          <w:ilvl w:val="0"/>
+          <w:numId w:val="9"/>
+        </w:numPr>
+        <w:bidi w:val="0"/>
+        <w:spacing w:line="360" w:lineRule="auto"/>
+        <w:ind w:left="425" w:leftChars="0" w:hanging="425" w:firstLineChars="0"/>
+        <w:jc w:val="left"/>
+        <w:rPr>
+          <w:rFonts w:hint="default" w:ascii="Cambria" w:hAnsi="Cambria" w:eastAsia="宋体" w:cs="Cambria"/>
+          <w:sz w:val="24"/>
+          <w:szCs w:val="24"/>
+          <w:lang w:val="en-US" w:eastAsia="zh-CN"/>
+        </w:rPr>
+      </w:pPr>
+      <w:r>
+        <w:rPr>
+          <w:rFonts w:hint="default" w:ascii="Cambria" w:hAnsi="Cambria" w:eastAsia="宋体" w:cs="Cambria"/>
+          <w:sz w:val="24"/>
+          <w:szCs w:val="24"/>
+          <w:lang w:val="en-US" w:eastAsia="zh-CN"/>
+        </w:rPr>
+        <w:t>Fix the bug:Platform moving backward after removing TF card.</w:t>
+      </w:r>
+    </w:p>
+    <w:p>
+      <w:pPr>
+        <w:widowControl w:val="0"/>
+        <w:numPr>
+          <w:ilvl w:val="0"/>
+          <w:numId w:val="9"/>
+        </w:numPr>
+        <w:bidi w:val="0"/>
+        <w:spacing w:line="360" w:lineRule="auto"/>
+        <w:ind w:left="425" w:leftChars="0" w:hanging="425" w:firstLineChars="0"/>
+        <w:jc w:val="left"/>
+        <w:rPr>
+          <w:rFonts w:hint="default" w:ascii="Cambria" w:hAnsi="Cambria" w:eastAsia="宋体" w:cs="Cambria"/>
+          <w:sz w:val="24"/>
+          <w:szCs w:val="24"/>
+          <w:lang w:val="en-US" w:eastAsia="zh-CN"/>
+        </w:rPr>
+      </w:pPr>
+      <w:bookmarkStart w:id="16" w:name="OLE_LINK3"/>
+      <w:r>
+        <w:rPr>
+          <w:rFonts w:hint="default" w:ascii="Cambria" w:hAnsi="Cambria" w:eastAsia="宋体" w:cs="Cambria"/>
+          <w:sz w:val="24"/>
+          <w:szCs w:val="24"/>
+          <w:lang w:val="en-US" w:eastAsia="zh-CN"/>
+        </w:rPr>
+        <w:t>Fix the bug:</w:t>
+      </w:r>
+      <w:bookmarkEnd w:id="16"/>
+      <w:r>
+        <w:rPr>
+          <w:rFonts w:hint="default" w:ascii="Cambria" w:hAnsi="Cambria" w:eastAsia="宋体" w:cs="Cambria"/>
+          <w:sz w:val="24"/>
+          <w:szCs w:val="24"/>
+          <w:lang w:val="en-US" w:eastAsia="zh-CN"/>
+        </w:rPr>
+        <w:t xml:space="preserve"> When starting the machine, the screen keeps showing the "</w:t>
+      </w:r>
+      <w:bookmarkStart w:id="17" w:name="OLE_LINK5"/>
+      <w:r>
+        <w:rPr>
+          <w:rFonts w:hint="default" w:ascii="Cambria" w:hAnsi="Cambria" w:eastAsia="宋体" w:cs="Cambria"/>
+          <w:sz w:val="24"/>
+          <w:szCs w:val="24"/>
+          <w:lang w:val="en-US" w:eastAsia="zh-CN"/>
+        </w:rPr>
+        <w:t>Update firmware</w:t>
+      </w:r>
+      <w:bookmarkEnd w:id="17"/>
+      <w:r>
+        <w:rPr>
+          <w:rFonts w:hint="default" w:ascii="Cambria" w:hAnsi="Cambria" w:eastAsia="宋体" w:cs="Cambria"/>
+          <w:sz w:val="24"/>
+          <w:szCs w:val="24"/>
+          <w:lang w:val="en-US" w:eastAsia="zh-CN"/>
+        </w:rPr>
+        <w:t>" interface.</w:t>
+      </w:r>
+    </w:p>
+    <w:p>
+      <w:pPr>
+        <w:widowControl w:val="0"/>
+        <w:numPr>
+          <w:ilvl w:val="0"/>
+          <w:numId w:val="9"/>
+        </w:numPr>
+        <w:bidi w:val="0"/>
+        <w:spacing w:line="360" w:lineRule="auto"/>
+        <w:ind w:left="425" w:leftChars="0" w:hanging="425" w:firstLineChars="0"/>
+        <w:jc w:val="left"/>
+        <w:rPr>
+          <w:rFonts w:hint="default" w:ascii="Cambria" w:hAnsi="Cambria" w:eastAsia="宋体" w:cs="Cambria"/>
+          <w:sz w:val="24"/>
+          <w:szCs w:val="24"/>
+          <w:lang w:val="en-US" w:eastAsia="zh-CN"/>
+        </w:rPr>
+      </w:pPr>
+      <w:bookmarkStart w:id="18" w:name="OLE_LINK2"/>
       <w:r>
         <w:rPr>
           <w:rFonts w:hint="default" w:ascii="Cambria" w:hAnsi="Cambria" w:eastAsia="宋体" w:cs="Cambria"/>
@@ -2760,7 +3306,7 @@
         </w:rPr>
       </w:pPr>
     </w:p>
-    <w:bookmarkEnd w:id="17"/>
+    <w:bookmarkEnd w:id="18"/>
     <w:p>
       <w:pPr>
         <w:pStyle w:val="4"/>
@@ -2771,7 +3317,7 @@
           <w:lang w:val="en-US" w:eastAsia="zh-CN"/>
         </w:rPr>
       </w:pPr>
-      <w:bookmarkStart w:id="18" w:name="_Toc2762"/>
+      <w:bookmarkStart w:id="19" w:name="_Toc2762"/>
       <w:r>
         <w:rPr>
           <w:rFonts w:hint="default"/>
@@ -2800,7 +3346,7 @@
         </w:rPr>
         <w:t>.3</w:t>
       </w:r>
-      <w:bookmarkEnd w:id="18"/>
+      <w:bookmarkEnd w:id="19"/>
     </w:p>
     <w:p>
       <w:pPr>
@@ -2893,8 +3439,6 @@
         </w:rPr>
         <w:t>Optimize read/write card.</w:t>
       </w:r>
-      <w:bookmarkStart w:id="19" w:name="_GoBack"/>
-      <w:bookmarkEnd w:id="19"/>
     </w:p>
     <w:p>
       <w:pPr>
@@ -3516,9 +4060,9 @@
     <w:lsdException w:unhideWhenUsed="0" w:uiPriority="0" w:semiHidden="0" w:name="index 7"/>
     <w:lsdException w:unhideWhenUsed="0" w:uiPriority="0" w:semiHidden="0" w:name="index 8"/>
     <w:lsdException w:unhideWhenUsed="0" w:uiPriority="0" w:semiHidden="0" w:name="index 9"/>
-    <w:lsdException w:unhideWhenUsed="0" w:uiPriority="0" w:semiHidden="0" w:name="toc 1"/>
+    <w:lsdException w:qFormat="1" w:unhideWhenUsed="0" w:uiPriority="0" w:semiHidden="0" w:name="toc 1"/>
     <w:lsdException w:unhideWhenUsed="0" w:uiPriority="0" w:semiHidden="0" w:name="toc 2"/>
-    <w:lsdException w:unhideWhenUsed="0" w:uiPriority="0" w:semiHidden="0" w:name="toc 3"/>
+    <w:lsdException w:qFormat="1" w:unhideWhenUsed="0" w:uiPriority="0" w:semiHidden="0" w:name="toc 3"/>
     <w:lsdException w:unhideWhenUsed="0" w:uiPriority="0" w:semiHidden="0" w:name="toc 4"/>
     <w:lsdException w:unhideWhenUsed="0" w:uiPriority="0" w:semiHidden="0" w:name="toc 5"/>
     <w:lsdException w:unhideWhenUsed="0" w:uiPriority="0" w:semiHidden="0" w:name="toc 6"/>
@@ -3845,6 +4389,7 @@
     <w:name w:val="toc 3"/>
     <w:basedOn w:val="1"/>
     <w:next w:val="1"/>
+    <w:qFormat/>
     <w:uiPriority w:val="0"/>
     <w:pPr>
       <w:ind w:left="840" w:leftChars="400"/>
@@ -3896,6 +4441,7 @@
     <w:name w:val="toc 1"/>
     <w:basedOn w:val="1"/>
     <w:next w:val="1"/>
+    <w:qFormat/>
     <w:uiPriority w:val="0"/>
   </w:style>
   <w:style w:type="paragraph" w:styleId="9">
@@ -4231,4 +4777,20 @@
   </a:themeElements>
   <a:objectDefaults/>
 </a:theme>
+</file>
+
+<file path=customXml/item1.xml><?xml version="1.0" encoding="utf-8"?>
+<s:customData xmlns="http://www.wps.cn/officeDocument/2013/wpsCustomData" xmlns:s="http://www.wps.cn/officeDocument/2013/wpsCustomData">
+  <customSectProps>
+    <customSectPr/>
+  </customSectProps>
+</s:customData>
+</file>
+
+<file path=customXml/itemProps1.xml><?xml version="1.0" encoding="utf-8"?>
+<ds:datastoreItem xmlns:ds="http://schemas.openxmlformats.org/officeDocument/2006/customXml" ds:itemID="{B1977F7D-205B-4081-913C-38D41E755F92}">
+  <ds:schemaRefs>
+    <ds:schemaRef ds:uri="http://www.wps.cn/officeDocument/2013/wpsCustomData"/>
+  </ds:schemaRefs>
+</ds:datastoreItem>
 </file>
</xml_diff>